<commit_message>
Updated the code and notes
</commit_message>
<xml_diff>
--- a/01 Introduction To Problem Solving/01 Introduction/01 Introduction to Problem Solving.docx
+++ b/01 Introduction To Problem Solving/01 Introduction/01 Introduction to Problem Solving.docx
@@ -2122,34 +2122,8 @@
                 <w:highlight w:val="white"/>
                 <w:lang w:eastAsia="en-US"/>
               </w:rPr>
-              <w:t xml:space="preserve"> </w:t>
-            </w:r>
-            <w:proofErr w:type="spellStart"/>
-            <w:proofErr w:type="gramStart"/>
-            <w:r>
-              <w:rPr>
-                <w:rFonts w:ascii="Cascadia Mono" w:eastAsiaTheme="minorHAnsi" w:hAnsi="Cascadia Mono" w:cs="Cascadia Mono"/>
-                <w:color w:val="000000"/>
-                <w:sz w:val="23"/>
-                <w:szCs w:val="23"/>
-                <w:highlight w:val="white"/>
-                <w:lang w:eastAsia="en-US"/>
-              </w:rPr>
-              <w:t>countFactorsNaiveApproach</w:t>
-            </w:r>
-            <w:proofErr w:type="spellEnd"/>
-            <w:r>
-              <w:rPr>
-                <w:rFonts w:ascii="Cascadia Mono" w:eastAsiaTheme="minorHAnsi" w:hAnsi="Cascadia Mono" w:cs="Cascadia Mono"/>
-                <w:color w:val="000000"/>
-                <w:sz w:val="23"/>
-                <w:szCs w:val="23"/>
-                <w:highlight w:val="white"/>
-                <w:lang w:eastAsia="en-US"/>
-              </w:rPr>
-              <w:t>(</w:t>
-            </w:r>
-            <w:proofErr w:type="gramEnd"/>
+              <w:t xml:space="preserve"> countFactorsNaiveApproach(</w:t>
+            </w:r>
             <w:r>
               <w:rPr>
                 <w:rFonts w:ascii="Cascadia Mono" w:eastAsiaTheme="minorHAnsi" w:hAnsi="Cascadia Mono" w:cs="Cascadia Mono"/>
@@ -2360,7 +2334,6 @@
               </w:rPr>
               <w:t xml:space="preserve"> </w:t>
             </w:r>
-            <w:proofErr w:type="spellStart"/>
             <w:r>
               <w:rPr>
                 <w:rFonts w:ascii="Cascadia Mono" w:eastAsiaTheme="minorHAnsi" w:hAnsi="Cascadia Mono" w:cs="Cascadia Mono"/>
@@ -2372,7 +2345,6 @@
               </w:rPr>
               <w:t>long</w:t>
             </w:r>
-            <w:proofErr w:type="spellEnd"/>
             <w:r>
               <w:rPr>
                 <w:rFonts w:ascii="Cascadia Mono" w:eastAsiaTheme="minorHAnsi" w:hAnsi="Cascadia Mono" w:cs="Cascadia Mono"/>
@@ -2404,55 +2376,7 @@
                 <w:highlight w:val="white"/>
                 <w:lang w:eastAsia="en-US"/>
               </w:rPr>
-              <w:t xml:space="preserve"> </w:t>
-            </w:r>
-            <w:proofErr w:type="spellStart"/>
-            <w:r>
-              <w:rPr>
-                <w:rFonts w:ascii="Cascadia Mono" w:eastAsiaTheme="minorHAnsi" w:hAnsi="Cascadia Mono" w:cs="Cascadia Mono"/>
-                <w:color w:val="000000"/>
-                <w:sz w:val="23"/>
-                <w:szCs w:val="23"/>
-                <w:highlight w:val="white"/>
-                <w:lang w:eastAsia="en-US"/>
-              </w:rPr>
-              <w:t>i</w:t>
-            </w:r>
-            <w:proofErr w:type="spellEnd"/>
-            <w:r>
-              <w:rPr>
-                <w:rFonts w:ascii="Cascadia Mono" w:eastAsiaTheme="minorHAnsi" w:hAnsi="Cascadia Mono" w:cs="Cascadia Mono"/>
-                <w:color w:val="000000"/>
-                <w:sz w:val="23"/>
-                <w:szCs w:val="23"/>
-                <w:highlight w:val="white"/>
-                <w:lang w:eastAsia="en-US"/>
-              </w:rPr>
-              <w:t xml:space="preserve"> = 1; </w:t>
-            </w:r>
-            <w:proofErr w:type="spellStart"/>
-            <w:r>
-              <w:rPr>
-                <w:rFonts w:ascii="Cascadia Mono" w:eastAsiaTheme="minorHAnsi" w:hAnsi="Cascadia Mono" w:cs="Cascadia Mono"/>
-                <w:color w:val="000000"/>
-                <w:sz w:val="23"/>
-                <w:szCs w:val="23"/>
-                <w:highlight w:val="white"/>
-                <w:lang w:eastAsia="en-US"/>
-              </w:rPr>
-              <w:t>i</w:t>
-            </w:r>
-            <w:proofErr w:type="spellEnd"/>
-            <w:r>
-              <w:rPr>
-                <w:rFonts w:ascii="Cascadia Mono" w:eastAsiaTheme="minorHAnsi" w:hAnsi="Cascadia Mono" w:cs="Cascadia Mono"/>
-                <w:color w:val="000000"/>
-                <w:sz w:val="23"/>
-                <w:szCs w:val="23"/>
-                <w:highlight w:val="white"/>
-                <w:lang w:eastAsia="en-US"/>
-              </w:rPr>
-              <w:t xml:space="preserve"> &lt;= </w:t>
+              <w:t xml:space="preserve"> i = 1; i &lt;= </w:t>
             </w:r>
             <w:r>
               <w:rPr>
@@ -2474,31 +2398,7 @@
                 <w:highlight w:val="white"/>
                 <w:lang w:eastAsia="en-US"/>
               </w:rPr>
-              <w:t xml:space="preserve">; </w:t>
-            </w:r>
-            <w:proofErr w:type="spellStart"/>
-            <w:r>
-              <w:rPr>
-                <w:rFonts w:ascii="Cascadia Mono" w:eastAsiaTheme="minorHAnsi" w:hAnsi="Cascadia Mono" w:cs="Cascadia Mono"/>
-                <w:color w:val="000000"/>
-                <w:sz w:val="23"/>
-                <w:szCs w:val="23"/>
-                <w:highlight w:val="white"/>
-                <w:lang w:eastAsia="en-US"/>
-              </w:rPr>
-              <w:t>i</w:t>
-            </w:r>
-            <w:proofErr w:type="spellEnd"/>
-            <w:r>
-              <w:rPr>
-                <w:rFonts w:ascii="Cascadia Mono" w:eastAsiaTheme="minorHAnsi" w:hAnsi="Cascadia Mono" w:cs="Cascadia Mono"/>
-                <w:color w:val="000000"/>
-                <w:sz w:val="23"/>
-                <w:szCs w:val="23"/>
-                <w:highlight w:val="white"/>
-                <w:lang w:eastAsia="en-US"/>
-              </w:rPr>
-              <w:t>++) {</w:t>
+              <w:t>; i++) {</w:t>
             </w:r>
           </w:p>
           <w:p>
@@ -2570,31 +2470,7 @@
                 <w:highlight w:val="white"/>
                 <w:lang w:eastAsia="en-US"/>
               </w:rPr>
-              <w:t xml:space="preserve"> % </w:t>
-            </w:r>
-            <w:proofErr w:type="spellStart"/>
-            <w:r>
-              <w:rPr>
-                <w:rFonts w:ascii="Cascadia Mono" w:eastAsiaTheme="minorHAnsi" w:hAnsi="Cascadia Mono" w:cs="Cascadia Mono"/>
-                <w:color w:val="000000"/>
-                <w:sz w:val="23"/>
-                <w:szCs w:val="23"/>
-                <w:highlight w:val="white"/>
-                <w:lang w:eastAsia="en-US"/>
-              </w:rPr>
-              <w:t>i</w:t>
-            </w:r>
-            <w:proofErr w:type="spellEnd"/>
-            <w:r>
-              <w:rPr>
-                <w:rFonts w:ascii="Cascadia Mono" w:eastAsiaTheme="minorHAnsi" w:hAnsi="Cascadia Mono" w:cs="Cascadia Mono"/>
-                <w:color w:val="000000"/>
-                <w:sz w:val="23"/>
-                <w:szCs w:val="23"/>
-                <w:highlight w:val="white"/>
-                <w:lang w:eastAsia="en-US"/>
-              </w:rPr>
-              <w:t xml:space="preserve"> == 0) {</w:t>
+              <w:t xml:space="preserve"> % i == 0) {</w:t>
             </w:r>
           </w:p>
           <w:p>
@@ -2849,7 +2725,6 @@
                 <w:color w:val="000000"/>
               </w:rPr>
             </w:pPr>
-            <w:proofErr w:type="spellStart"/>
             <w:r>
               <w:rPr>
                 <w:rFonts w:cs="Calibri"/>
@@ -2857,7 +2732,6 @@
               </w:rPr>
               <w:t>i</w:t>
             </w:r>
-            <w:proofErr w:type="spellEnd"/>
           </w:p>
         </w:tc>
         <w:tc>
@@ -2888,17 +2762,8 @@
                 <w:rFonts w:cs="Calibri"/>
                 <w:color w:val="000000"/>
               </w:rPr>
-              <w:t xml:space="preserve">n / </w:t>
-            </w:r>
-            <w:proofErr w:type="spellStart"/>
-            <w:r>
-              <w:rPr>
-                <w:rFonts w:cs="Calibri"/>
-                <w:color w:val="000000"/>
-              </w:rPr>
-              <w:t>i</w:t>
-            </w:r>
-            <w:proofErr w:type="spellEnd"/>
+              <w:t>n / i</w:t>
+            </w:r>
           </w:p>
         </w:tc>
         <w:tc>
@@ -4234,7 +4099,6 @@
                 <w:color w:val="000000"/>
               </w:rPr>
             </w:pPr>
-            <w:proofErr w:type="spellStart"/>
             <w:r>
               <w:rPr>
                 <w:rFonts w:cs="Calibri"/>
@@ -4242,7 +4106,6 @@
               </w:rPr>
               <w:t>i</w:t>
             </w:r>
-            <w:proofErr w:type="spellEnd"/>
           </w:p>
         </w:tc>
         <w:tc>
@@ -4273,17 +4136,8 @@
                 <w:rFonts w:cs="Calibri"/>
                 <w:color w:val="000000"/>
               </w:rPr>
-              <w:t xml:space="preserve">n / </w:t>
-            </w:r>
-            <w:proofErr w:type="spellStart"/>
-            <w:r>
-              <w:rPr>
-                <w:rFonts w:cs="Calibri"/>
-                <w:color w:val="000000"/>
-              </w:rPr>
-              <w:t>i</w:t>
-            </w:r>
-            <w:proofErr w:type="spellEnd"/>
+              <w:t>n / i</w:t>
+            </w:r>
           </w:p>
         </w:tc>
         <w:tc>
@@ -5371,34 +5225,8 @@
                 <w:highlight w:val="white"/>
                 <w:lang w:eastAsia="en-US"/>
               </w:rPr>
-              <w:t xml:space="preserve"> </w:t>
-            </w:r>
-            <w:proofErr w:type="spellStart"/>
-            <w:proofErr w:type="gramStart"/>
-            <w:r>
-              <w:rPr>
-                <w:rFonts w:ascii="Cascadia Mono" w:eastAsiaTheme="minorHAnsi" w:hAnsi="Cascadia Mono" w:cs="Cascadia Mono"/>
-                <w:color w:val="000000"/>
-                <w:sz w:val="23"/>
-                <w:szCs w:val="23"/>
-                <w:highlight w:val="white"/>
-                <w:lang w:eastAsia="en-US"/>
-              </w:rPr>
-              <w:t>countFactorsOptimizedApproach</w:t>
-            </w:r>
-            <w:proofErr w:type="spellEnd"/>
-            <w:r>
-              <w:rPr>
-                <w:rFonts w:ascii="Cascadia Mono" w:eastAsiaTheme="minorHAnsi" w:hAnsi="Cascadia Mono" w:cs="Cascadia Mono"/>
-                <w:color w:val="000000"/>
-                <w:sz w:val="23"/>
-                <w:szCs w:val="23"/>
-                <w:highlight w:val="white"/>
-                <w:lang w:eastAsia="en-US"/>
-              </w:rPr>
-              <w:t>(</w:t>
-            </w:r>
-            <w:proofErr w:type="gramEnd"/>
+              <w:t xml:space="preserve"> countFactorsOptimizedApproach(</w:t>
+            </w:r>
             <w:r>
               <w:rPr>
                 <w:rFonts w:ascii="Cascadia Mono" w:eastAsiaTheme="minorHAnsi" w:hAnsi="Cascadia Mono" w:cs="Cascadia Mono"/>
@@ -5609,7 +5437,6 @@
               </w:rPr>
               <w:t xml:space="preserve"> </w:t>
             </w:r>
-            <w:proofErr w:type="spellStart"/>
             <w:r>
               <w:rPr>
                 <w:rFonts w:ascii="Cascadia Mono" w:eastAsiaTheme="minorHAnsi" w:hAnsi="Cascadia Mono" w:cs="Cascadia Mono"/>
@@ -5621,7 +5448,6 @@
               </w:rPr>
               <w:t>long</w:t>
             </w:r>
-            <w:proofErr w:type="spellEnd"/>
             <w:r>
               <w:rPr>
                 <w:rFonts w:ascii="Cascadia Mono" w:eastAsiaTheme="minorHAnsi" w:hAnsi="Cascadia Mono" w:cs="Cascadia Mono"/>
@@ -5653,79 +5479,7 @@
                 <w:highlight w:val="white"/>
                 <w:lang w:eastAsia="en-US"/>
               </w:rPr>
-              <w:t xml:space="preserve"> </w:t>
-            </w:r>
-            <w:proofErr w:type="spellStart"/>
-            <w:r>
-              <w:rPr>
-                <w:rFonts w:ascii="Cascadia Mono" w:eastAsiaTheme="minorHAnsi" w:hAnsi="Cascadia Mono" w:cs="Cascadia Mono"/>
-                <w:color w:val="000000"/>
-                <w:sz w:val="23"/>
-                <w:szCs w:val="23"/>
-                <w:highlight w:val="white"/>
-                <w:lang w:eastAsia="en-US"/>
-              </w:rPr>
-              <w:t>i</w:t>
-            </w:r>
-            <w:proofErr w:type="spellEnd"/>
-            <w:r>
-              <w:rPr>
-                <w:rFonts w:ascii="Cascadia Mono" w:eastAsiaTheme="minorHAnsi" w:hAnsi="Cascadia Mono" w:cs="Cascadia Mono"/>
-                <w:color w:val="000000"/>
-                <w:sz w:val="23"/>
-                <w:szCs w:val="23"/>
-                <w:highlight w:val="white"/>
-                <w:lang w:eastAsia="en-US"/>
-              </w:rPr>
-              <w:t xml:space="preserve"> = 1; </w:t>
-            </w:r>
-            <w:proofErr w:type="spellStart"/>
-            <w:r>
-              <w:rPr>
-                <w:rFonts w:ascii="Cascadia Mono" w:eastAsiaTheme="minorHAnsi" w:hAnsi="Cascadia Mono" w:cs="Cascadia Mono"/>
-                <w:color w:val="000000"/>
-                <w:sz w:val="23"/>
-                <w:szCs w:val="23"/>
-                <w:highlight w:val="white"/>
-                <w:lang w:eastAsia="en-US"/>
-              </w:rPr>
-              <w:t>i</w:t>
-            </w:r>
-            <w:proofErr w:type="spellEnd"/>
-            <w:r>
-              <w:rPr>
-                <w:rFonts w:ascii="Cascadia Mono" w:eastAsiaTheme="minorHAnsi" w:hAnsi="Cascadia Mono" w:cs="Cascadia Mono"/>
-                <w:color w:val="000000"/>
-                <w:sz w:val="23"/>
-                <w:szCs w:val="23"/>
-                <w:highlight w:val="white"/>
-                <w:lang w:eastAsia="en-US"/>
-              </w:rPr>
-              <w:t xml:space="preserve"> * </w:t>
-            </w:r>
-            <w:proofErr w:type="spellStart"/>
-            <w:r>
-              <w:rPr>
-                <w:rFonts w:ascii="Cascadia Mono" w:eastAsiaTheme="minorHAnsi" w:hAnsi="Cascadia Mono" w:cs="Cascadia Mono"/>
-                <w:color w:val="000000"/>
-                <w:sz w:val="23"/>
-                <w:szCs w:val="23"/>
-                <w:highlight w:val="white"/>
-                <w:lang w:eastAsia="en-US"/>
-              </w:rPr>
-              <w:t>i</w:t>
-            </w:r>
-            <w:proofErr w:type="spellEnd"/>
-            <w:r>
-              <w:rPr>
-                <w:rFonts w:ascii="Cascadia Mono" w:eastAsiaTheme="minorHAnsi" w:hAnsi="Cascadia Mono" w:cs="Cascadia Mono"/>
-                <w:color w:val="000000"/>
-                <w:sz w:val="23"/>
-                <w:szCs w:val="23"/>
-                <w:highlight w:val="white"/>
-                <w:lang w:eastAsia="en-US"/>
-              </w:rPr>
-              <w:t xml:space="preserve"> &lt;= </w:t>
+              <w:t xml:space="preserve"> i = 1; i * i &lt;= </w:t>
             </w:r>
             <w:r>
               <w:rPr>
@@ -5747,31 +5501,7 @@
                 <w:highlight w:val="white"/>
                 <w:lang w:eastAsia="en-US"/>
               </w:rPr>
-              <w:t xml:space="preserve">; </w:t>
-            </w:r>
-            <w:proofErr w:type="spellStart"/>
-            <w:r>
-              <w:rPr>
-                <w:rFonts w:ascii="Cascadia Mono" w:eastAsiaTheme="minorHAnsi" w:hAnsi="Cascadia Mono" w:cs="Cascadia Mono"/>
-                <w:color w:val="000000"/>
-                <w:sz w:val="23"/>
-                <w:szCs w:val="23"/>
-                <w:highlight w:val="white"/>
-                <w:lang w:eastAsia="en-US"/>
-              </w:rPr>
-              <w:t>i</w:t>
-            </w:r>
-            <w:proofErr w:type="spellEnd"/>
-            <w:r>
-              <w:rPr>
-                <w:rFonts w:ascii="Cascadia Mono" w:eastAsiaTheme="minorHAnsi" w:hAnsi="Cascadia Mono" w:cs="Cascadia Mono"/>
-                <w:color w:val="000000"/>
-                <w:sz w:val="23"/>
-                <w:szCs w:val="23"/>
-                <w:highlight w:val="white"/>
-                <w:lang w:eastAsia="en-US"/>
-              </w:rPr>
-              <w:t>++) {</w:t>
+              <w:t>; i++) {</w:t>
             </w:r>
           </w:p>
           <w:p>
@@ -5843,31 +5573,7 @@
                 <w:highlight w:val="white"/>
                 <w:lang w:eastAsia="en-US"/>
               </w:rPr>
-              <w:t xml:space="preserve"> % </w:t>
-            </w:r>
-            <w:proofErr w:type="spellStart"/>
-            <w:r>
-              <w:rPr>
-                <w:rFonts w:ascii="Cascadia Mono" w:eastAsiaTheme="minorHAnsi" w:hAnsi="Cascadia Mono" w:cs="Cascadia Mono"/>
-                <w:color w:val="000000"/>
-                <w:sz w:val="23"/>
-                <w:szCs w:val="23"/>
-                <w:highlight w:val="white"/>
-                <w:lang w:eastAsia="en-US"/>
-              </w:rPr>
-              <w:t>i</w:t>
-            </w:r>
-            <w:proofErr w:type="spellEnd"/>
-            <w:r>
-              <w:rPr>
-                <w:rFonts w:ascii="Cascadia Mono" w:eastAsiaTheme="minorHAnsi" w:hAnsi="Cascadia Mono" w:cs="Cascadia Mono"/>
-                <w:color w:val="000000"/>
-                <w:sz w:val="23"/>
-                <w:szCs w:val="23"/>
-                <w:highlight w:val="white"/>
-                <w:lang w:eastAsia="en-US"/>
-              </w:rPr>
-              <w:t xml:space="preserve"> == 0) {</w:t>
+              <w:t xml:space="preserve"> % i == 0) {</w:t>
             </w:r>
           </w:p>
           <w:p>
@@ -5917,31 +5623,7 @@
                 <w:highlight w:val="white"/>
                 <w:lang w:eastAsia="en-US"/>
               </w:rPr>
-              <w:t xml:space="preserve"> (</w:t>
-            </w:r>
-            <w:proofErr w:type="spellStart"/>
-            <w:r>
-              <w:rPr>
-                <w:rFonts w:ascii="Cascadia Mono" w:eastAsiaTheme="minorHAnsi" w:hAnsi="Cascadia Mono" w:cs="Cascadia Mono"/>
-                <w:color w:val="000000"/>
-                <w:sz w:val="23"/>
-                <w:szCs w:val="23"/>
-                <w:highlight w:val="white"/>
-                <w:lang w:eastAsia="en-US"/>
-              </w:rPr>
-              <w:t>i</w:t>
-            </w:r>
-            <w:proofErr w:type="spellEnd"/>
-            <w:r>
-              <w:rPr>
-                <w:rFonts w:ascii="Cascadia Mono" w:eastAsiaTheme="minorHAnsi" w:hAnsi="Cascadia Mono" w:cs="Cascadia Mono"/>
-                <w:color w:val="000000"/>
-                <w:sz w:val="23"/>
-                <w:szCs w:val="23"/>
-                <w:highlight w:val="white"/>
-                <w:lang w:eastAsia="en-US"/>
-              </w:rPr>
-              <w:t xml:space="preserve"> == </w:t>
+              <w:t xml:space="preserve"> (i == </w:t>
             </w:r>
             <w:r>
               <w:rPr>
@@ -5963,31 +5645,7 @@
                 <w:highlight w:val="white"/>
                 <w:lang w:eastAsia="en-US"/>
               </w:rPr>
-              <w:t xml:space="preserve"> / </w:t>
-            </w:r>
-            <w:proofErr w:type="spellStart"/>
-            <w:r>
-              <w:rPr>
-                <w:rFonts w:ascii="Cascadia Mono" w:eastAsiaTheme="minorHAnsi" w:hAnsi="Cascadia Mono" w:cs="Cascadia Mono"/>
-                <w:color w:val="000000"/>
-                <w:sz w:val="23"/>
-                <w:szCs w:val="23"/>
-                <w:highlight w:val="white"/>
-                <w:lang w:eastAsia="en-US"/>
-              </w:rPr>
-              <w:t>i</w:t>
-            </w:r>
-            <w:proofErr w:type="spellEnd"/>
-            <w:r>
-              <w:rPr>
-                <w:rFonts w:ascii="Cascadia Mono" w:eastAsiaTheme="minorHAnsi" w:hAnsi="Cascadia Mono" w:cs="Cascadia Mono"/>
-                <w:color w:val="000000"/>
-                <w:sz w:val="23"/>
-                <w:szCs w:val="23"/>
-                <w:highlight w:val="white"/>
-                <w:lang w:eastAsia="en-US"/>
-              </w:rPr>
-              <w:t>) {</w:t>
+              <w:t xml:space="preserve"> / i) {</w:t>
             </w:r>
           </w:p>
           <w:p>
@@ -6402,8 +6060,6 @@
       <w:r>
         <w:t xml:space="preserve">We can modify the above </w:t>
       </w:r>
-      <w:proofErr w:type="spellStart"/>
-      <w:proofErr w:type="gramStart"/>
       <w:r>
         <w:rPr>
           <w:rFonts w:ascii="Cascadia Mono" w:eastAsiaTheme="minorHAnsi" w:hAnsi="Cascadia Mono" w:cs="Cascadia Mono"/>
@@ -6413,31 +6069,7 @@
           <w:highlight w:val="white"/>
           <w:lang w:eastAsia="en-US"/>
         </w:rPr>
-        <w:t>countFactors</w:t>
-      </w:r>
-      <w:proofErr w:type="spellEnd"/>
-      <w:r>
-        <w:rPr>
-          <w:rFonts w:ascii="Cascadia Mono" w:eastAsiaTheme="minorHAnsi" w:hAnsi="Cascadia Mono" w:cs="Cascadia Mono"/>
-          <w:color w:val="000000"/>
-          <w:sz w:val="23"/>
-          <w:szCs w:val="23"/>
-          <w:highlight w:val="white"/>
-          <w:lang w:eastAsia="en-US"/>
-        </w:rPr>
-        <w:t>(</w:t>
-      </w:r>
-      <w:proofErr w:type="gramEnd"/>
-      <w:r>
-        <w:rPr>
-          <w:rFonts w:ascii="Cascadia Mono" w:eastAsiaTheme="minorHAnsi" w:hAnsi="Cascadia Mono" w:cs="Cascadia Mono"/>
-          <w:color w:val="000000"/>
-          <w:sz w:val="23"/>
-          <w:szCs w:val="23"/>
-          <w:highlight w:val="white"/>
-          <w:lang w:eastAsia="en-US"/>
-        </w:rPr>
-        <w:t>)</w:t>
+        <w:t>countFactors()</w:t>
       </w:r>
       <w:r>
         <w:t xml:space="preserve"> code to find whether a number is prime or not.</w:t>
@@ -6731,34 +6363,8 @@
                 <w:highlight w:val="white"/>
                 <w:lang w:eastAsia="en-US"/>
               </w:rPr>
-              <w:t xml:space="preserve"> </w:t>
-            </w:r>
-            <w:proofErr w:type="spellStart"/>
-            <w:proofErr w:type="gramStart"/>
-            <w:r>
-              <w:rPr>
-                <w:rFonts w:ascii="Cascadia Mono" w:eastAsiaTheme="minorHAnsi" w:hAnsi="Cascadia Mono" w:cs="Cascadia Mono"/>
-                <w:color w:val="000000"/>
-                <w:sz w:val="23"/>
-                <w:szCs w:val="23"/>
-                <w:highlight w:val="white"/>
-                <w:lang w:eastAsia="en-US"/>
-              </w:rPr>
-              <w:t>isPrime</w:t>
-            </w:r>
-            <w:proofErr w:type="spellEnd"/>
-            <w:r>
-              <w:rPr>
-                <w:rFonts w:ascii="Cascadia Mono" w:eastAsiaTheme="minorHAnsi" w:hAnsi="Cascadia Mono" w:cs="Cascadia Mono"/>
-                <w:color w:val="000000"/>
-                <w:sz w:val="23"/>
-                <w:szCs w:val="23"/>
-                <w:highlight w:val="white"/>
-                <w:lang w:eastAsia="en-US"/>
-              </w:rPr>
-              <w:t>(</w:t>
-            </w:r>
-            <w:proofErr w:type="gramEnd"/>
+              <w:t xml:space="preserve"> isPrime(</w:t>
+            </w:r>
             <w:r>
               <w:rPr>
                 <w:rFonts w:ascii="Cascadia Mono" w:eastAsiaTheme="minorHAnsi" w:hAnsi="Cascadia Mono" w:cs="Cascadia Mono"/>
@@ -7085,7 +6691,6 @@
               </w:rPr>
               <w:t xml:space="preserve"> </w:t>
             </w:r>
-            <w:proofErr w:type="spellStart"/>
             <w:r>
               <w:rPr>
                 <w:rFonts w:ascii="Cascadia Mono" w:eastAsiaTheme="minorHAnsi" w:hAnsi="Cascadia Mono" w:cs="Cascadia Mono"/>
@@ -7097,7 +6702,6 @@
               </w:rPr>
               <w:t>long</w:t>
             </w:r>
-            <w:proofErr w:type="spellEnd"/>
             <w:r>
               <w:rPr>
                 <w:rFonts w:ascii="Cascadia Mono" w:eastAsiaTheme="minorHAnsi" w:hAnsi="Cascadia Mono" w:cs="Cascadia Mono"/>
@@ -7129,79 +6733,29 @@
                 <w:highlight w:val="white"/>
                 <w:lang w:eastAsia="en-US"/>
               </w:rPr>
-              <w:t xml:space="preserve"> </w:t>
-            </w:r>
-            <w:proofErr w:type="spellStart"/>
-            <w:r>
-              <w:rPr>
-                <w:rFonts w:ascii="Cascadia Mono" w:eastAsiaTheme="minorHAnsi" w:hAnsi="Cascadia Mono" w:cs="Cascadia Mono"/>
-                <w:color w:val="000000"/>
-                <w:sz w:val="23"/>
-                <w:szCs w:val="23"/>
-                <w:highlight w:val="white"/>
-                <w:lang w:eastAsia="en-US"/>
-              </w:rPr>
-              <w:t>i</w:t>
-            </w:r>
-            <w:proofErr w:type="spellEnd"/>
-            <w:r>
-              <w:rPr>
-                <w:rFonts w:ascii="Cascadia Mono" w:eastAsiaTheme="minorHAnsi" w:hAnsi="Cascadia Mono" w:cs="Cascadia Mono"/>
-                <w:color w:val="000000"/>
-                <w:sz w:val="23"/>
-                <w:szCs w:val="23"/>
-                <w:highlight w:val="white"/>
-                <w:lang w:eastAsia="en-US"/>
-              </w:rPr>
-              <w:t xml:space="preserve"> = 2; </w:t>
-            </w:r>
-            <w:proofErr w:type="spellStart"/>
-            <w:r>
-              <w:rPr>
-                <w:rFonts w:ascii="Cascadia Mono" w:eastAsiaTheme="minorHAnsi" w:hAnsi="Cascadia Mono" w:cs="Cascadia Mono"/>
-                <w:color w:val="000000"/>
-                <w:sz w:val="23"/>
-                <w:szCs w:val="23"/>
-                <w:highlight w:val="white"/>
-                <w:lang w:eastAsia="en-US"/>
-              </w:rPr>
-              <w:t>i</w:t>
-            </w:r>
-            <w:proofErr w:type="spellEnd"/>
-            <w:r>
-              <w:rPr>
-                <w:rFonts w:ascii="Cascadia Mono" w:eastAsiaTheme="minorHAnsi" w:hAnsi="Cascadia Mono" w:cs="Cascadia Mono"/>
-                <w:color w:val="000000"/>
-                <w:sz w:val="23"/>
-                <w:szCs w:val="23"/>
-                <w:highlight w:val="white"/>
-                <w:lang w:eastAsia="en-US"/>
-              </w:rPr>
-              <w:t xml:space="preserve"> * </w:t>
-            </w:r>
-            <w:proofErr w:type="spellStart"/>
-            <w:r>
-              <w:rPr>
-                <w:rFonts w:ascii="Cascadia Mono" w:eastAsiaTheme="minorHAnsi" w:hAnsi="Cascadia Mono" w:cs="Cascadia Mono"/>
-                <w:color w:val="000000"/>
-                <w:sz w:val="23"/>
-                <w:szCs w:val="23"/>
-                <w:highlight w:val="white"/>
-                <w:lang w:eastAsia="en-US"/>
-              </w:rPr>
-              <w:t>i</w:t>
-            </w:r>
-            <w:proofErr w:type="spellEnd"/>
-            <w:r>
-              <w:rPr>
-                <w:rFonts w:ascii="Cascadia Mono" w:eastAsiaTheme="minorHAnsi" w:hAnsi="Cascadia Mono" w:cs="Cascadia Mono"/>
-                <w:color w:val="000000"/>
-                <w:sz w:val="23"/>
-                <w:szCs w:val="23"/>
-                <w:highlight w:val="white"/>
-                <w:lang w:eastAsia="en-US"/>
-              </w:rPr>
-              <w:t xml:space="preserve"> &lt;= </w:t>
+              <w:t xml:space="preserve"> i = </w:t>
+            </w:r>
+            <w:r>
+              <w:rPr>
+                <w:rFonts w:ascii="Cascadia Mono" w:eastAsiaTheme="minorHAnsi" w:hAnsi="Cascadia Mono" w:cs="Cascadia Mono"/>
+                <w:color w:val="000000"/>
+                <w:sz w:val="23"/>
+                <w:szCs w:val="23"/>
+                <w:highlight w:val="white"/>
+                <w:lang w:eastAsia="en-US"/>
+              </w:rPr>
+              <w:t>1</w:t>
+            </w:r>
+            <w:r>
+              <w:rPr>
+                <w:rFonts w:ascii="Cascadia Mono" w:eastAsiaTheme="minorHAnsi" w:hAnsi="Cascadia Mono" w:cs="Cascadia Mono"/>
+                <w:color w:val="000000"/>
+                <w:sz w:val="23"/>
+                <w:szCs w:val="23"/>
+                <w:highlight w:val="white"/>
+                <w:lang w:eastAsia="en-US"/>
+              </w:rPr>
+              <w:t xml:space="preserve">; i * i &lt;= </w:t>
             </w:r>
             <w:r>
               <w:rPr>
@@ -7223,31 +6777,7 @@
                 <w:highlight w:val="white"/>
                 <w:lang w:eastAsia="en-US"/>
               </w:rPr>
-              <w:t xml:space="preserve">; </w:t>
-            </w:r>
-            <w:proofErr w:type="spellStart"/>
-            <w:r>
-              <w:rPr>
-                <w:rFonts w:ascii="Cascadia Mono" w:eastAsiaTheme="minorHAnsi" w:hAnsi="Cascadia Mono" w:cs="Cascadia Mono"/>
-                <w:color w:val="000000"/>
-                <w:sz w:val="23"/>
-                <w:szCs w:val="23"/>
-                <w:highlight w:val="white"/>
-                <w:lang w:eastAsia="en-US"/>
-              </w:rPr>
-              <w:t>i</w:t>
-            </w:r>
-            <w:proofErr w:type="spellEnd"/>
-            <w:r>
-              <w:rPr>
-                <w:rFonts w:ascii="Cascadia Mono" w:eastAsiaTheme="minorHAnsi" w:hAnsi="Cascadia Mono" w:cs="Cascadia Mono"/>
-                <w:color w:val="000000"/>
-                <w:sz w:val="23"/>
-                <w:szCs w:val="23"/>
-                <w:highlight w:val="white"/>
-                <w:lang w:eastAsia="en-US"/>
-              </w:rPr>
-              <w:t>++) {</w:t>
+              <w:t>; i++) {</w:t>
             </w:r>
           </w:p>
           <w:p>
@@ -7319,31 +6849,7 @@
                 <w:highlight w:val="white"/>
                 <w:lang w:eastAsia="en-US"/>
               </w:rPr>
-              <w:t xml:space="preserve"> % </w:t>
-            </w:r>
-            <w:proofErr w:type="spellStart"/>
-            <w:r>
-              <w:rPr>
-                <w:rFonts w:ascii="Cascadia Mono" w:eastAsiaTheme="minorHAnsi" w:hAnsi="Cascadia Mono" w:cs="Cascadia Mono"/>
-                <w:color w:val="000000"/>
-                <w:sz w:val="23"/>
-                <w:szCs w:val="23"/>
-                <w:highlight w:val="white"/>
-                <w:lang w:eastAsia="en-US"/>
-              </w:rPr>
-              <w:t>i</w:t>
-            </w:r>
-            <w:proofErr w:type="spellEnd"/>
-            <w:r>
-              <w:rPr>
-                <w:rFonts w:ascii="Cascadia Mono" w:eastAsiaTheme="minorHAnsi" w:hAnsi="Cascadia Mono" w:cs="Cascadia Mono"/>
-                <w:color w:val="000000"/>
-                <w:sz w:val="23"/>
-                <w:szCs w:val="23"/>
-                <w:highlight w:val="white"/>
-                <w:lang w:eastAsia="en-US"/>
-              </w:rPr>
-              <w:t xml:space="preserve"> == 0)</w:t>
+              <w:t xml:space="preserve"> % i == 0)</w:t>
             </w:r>
           </w:p>
           <w:p>
@@ -7415,31 +6921,7 @@
                 <w:highlight w:val="white"/>
                 <w:lang w:eastAsia="en-US"/>
               </w:rPr>
-              <w:t xml:space="preserve"> / </w:t>
-            </w:r>
-            <w:proofErr w:type="spellStart"/>
-            <w:r>
-              <w:rPr>
-                <w:rFonts w:ascii="Cascadia Mono" w:eastAsiaTheme="minorHAnsi" w:hAnsi="Cascadia Mono" w:cs="Cascadia Mono"/>
-                <w:color w:val="000000"/>
-                <w:sz w:val="23"/>
-                <w:szCs w:val="23"/>
-                <w:highlight w:val="white"/>
-                <w:lang w:eastAsia="en-US"/>
-              </w:rPr>
-              <w:t>i</w:t>
-            </w:r>
-            <w:proofErr w:type="spellEnd"/>
-            <w:r>
-              <w:rPr>
-                <w:rFonts w:ascii="Cascadia Mono" w:eastAsiaTheme="minorHAnsi" w:hAnsi="Cascadia Mono" w:cs="Cascadia Mono"/>
-                <w:color w:val="000000"/>
-                <w:sz w:val="23"/>
-                <w:szCs w:val="23"/>
-                <w:highlight w:val="white"/>
-                <w:lang w:eastAsia="en-US"/>
-              </w:rPr>
-              <w:t xml:space="preserve"> == i) {</w:t>
+              <w:t xml:space="preserve"> / i == i) {</w:t>
             </w:r>
           </w:p>
           <w:p>
@@ -7946,7 +7428,6 @@
               </w:rPr>
               <w:t xml:space="preserve"> </w:t>
             </w:r>
-            <w:proofErr w:type="spellStart"/>
             <w:r>
               <w:rPr>
                 <w:rFonts w:ascii="Cascadia Mono" w:eastAsiaTheme="minorHAnsi" w:hAnsi="Cascadia Mono" w:cs="Cascadia Mono"/>
@@ -7958,7 +7439,6 @@
               </w:rPr>
               <w:t>long</w:t>
             </w:r>
-            <w:proofErr w:type="spellEnd"/>
             <w:r>
               <w:rPr>
                 <w:rFonts w:ascii="Cascadia Mono" w:eastAsiaTheme="minorHAnsi" w:hAnsi="Cascadia Mono" w:cs="Cascadia Mono"/>
@@ -7990,34 +7470,8 @@
                 <w:highlight w:val="white"/>
                 <w:lang w:eastAsia="en-US"/>
               </w:rPr>
-              <w:t xml:space="preserve"> </w:t>
-            </w:r>
-            <w:proofErr w:type="spellStart"/>
-            <w:proofErr w:type="gramStart"/>
-            <w:r>
-              <w:rPr>
-                <w:rFonts w:ascii="Cascadia Mono" w:eastAsiaTheme="minorHAnsi" w:hAnsi="Cascadia Mono" w:cs="Cascadia Mono"/>
-                <w:color w:val="000000"/>
-                <w:sz w:val="23"/>
-                <w:szCs w:val="23"/>
-                <w:highlight w:val="white"/>
-                <w:lang w:eastAsia="en-US"/>
-              </w:rPr>
-              <w:t>squareRootOfPerfectSquare</w:t>
-            </w:r>
-            <w:proofErr w:type="spellEnd"/>
-            <w:r>
-              <w:rPr>
-                <w:rFonts w:ascii="Cascadia Mono" w:eastAsiaTheme="minorHAnsi" w:hAnsi="Cascadia Mono" w:cs="Cascadia Mono"/>
-                <w:color w:val="000000"/>
-                <w:sz w:val="23"/>
-                <w:szCs w:val="23"/>
-                <w:highlight w:val="white"/>
-                <w:lang w:eastAsia="en-US"/>
-              </w:rPr>
-              <w:t>(</w:t>
-            </w:r>
-            <w:proofErr w:type="gramEnd"/>
+              <w:t xml:space="preserve"> squareRootOfPerfectSquare(</w:t>
+            </w:r>
             <w:r>
               <w:rPr>
                 <w:rFonts w:ascii="Cascadia Mono" w:eastAsiaTheme="minorHAnsi" w:hAnsi="Cascadia Mono" w:cs="Cascadia Mono"/>
@@ -8178,7 +7632,6 @@
               </w:rPr>
               <w:t xml:space="preserve"> </w:t>
             </w:r>
-            <w:proofErr w:type="spellStart"/>
             <w:r>
               <w:rPr>
                 <w:rFonts w:ascii="Cascadia Mono" w:eastAsiaTheme="minorHAnsi" w:hAnsi="Cascadia Mono" w:cs="Cascadia Mono"/>
@@ -8190,7 +7643,6 @@
               </w:rPr>
               <w:t>long</w:t>
             </w:r>
-            <w:proofErr w:type="spellEnd"/>
             <w:r>
               <w:rPr>
                 <w:rFonts w:ascii="Cascadia Mono" w:eastAsiaTheme="minorHAnsi" w:hAnsi="Cascadia Mono" w:cs="Cascadia Mono"/>
@@ -8222,79 +7674,7 @@
                 <w:highlight w:val="white"/>
                 <w:lang w:eastAsia="en-US"/>
               </w:rPr>
-              <w:t xml:space="preserve"> </w:t>
-            </w:r>
-            <w:proofErr w:type="spellStart"/>
-            <w:r>
-              <w:rPr>
-                <w:rFonts w:ascii="Cascadia Mono" w:eastAsiaTheme="minorHAnsi" w:hAnsi="Cascadia Mono" w:cs="Cascadia Mono"/>
-                <w:color w:val="000000"/>
-                <w:sz w:val="23"/>
-                <w:szCs w:val="23"/>
-                <w:highlight w:val="white"/>
-                <w:lang w:eastAsia="en-US"/>
-              </w:rPr>
-              <w:t>i</w:t>
-            </w:r>
-            <w:proofErr w:type="spellEnd"/>
-            <w:r>
-              <w:rPr>
-                <w:rFonts w:ascii="Cascadia Mono" w:eastAsiaTheme="minorHAnsi" w:hAnsi="Cascadia Mono" w:cs="Cascadia Mono"/>
-                <w:color w:val="000000"/>
-                <w:sz w:val="23"/>
-                <w:szCs w:val="23"/>
-                <w:highlight w:val="white"/>
-                <w:lang w:eastAsia="en-US"/>
-              </w:rPr>
-              <w:t xml:space="preserve"> = 1; </w:t>
-            </w:r>
-            <w:proofErr w:type="spellStart"/>
-            <w:r>
-              <w:rPr>
-                <w:rFonts w:ascii="Cascadia Mono" w:eastAsiaTheme="minorHAnsi" w:hAnsi="Cascadia Mono" w:cs="Cascadia Mono"/>
-                <w:color w:val="000000"/>
-                <w:sz w:val="23"/>
-                <w:szCs w:val="23"/>
-                <w:highlight w:val="white"/>
-                <w:lang w:eastAsia="en-US"/>
-              </w:rPr>
-              <w:t>i</w:t>
-            </w:r>
-            <w:proofErr w:type="spellEnd"/>
-            <w:r>
-              <w:rPr>
-                <w:rFonts w:ascii="Cascadia Mono" w:eastAsiaTheme="minorHAnsi" w:hAnsi="Cascadia Mono" w:cs="Cascadia Mono"/>
-                <w:color w:val="000000"/>
-                <w:sz w:val="23"/>
-                <w:szCs w:val="23"/>
-                <w:highlight w:val="white"/>
-                <w:lang w:eastAsia="en-US"/>
-              </w:rPr>
-              <w:t xml:space="preserve"> * </w:t>
-            </w:r>
-            <w:proofErr w:type="spellStart"/>
-            <w:r>
-              <w:rPr>
-                <w:rFonts w:ascii="Cascadia Mono" w:eastAsiaTheme="minorHAnsi" w:hAnsi="Cascadia Mono" w:cs="Cascadia Mono"/>
-                <w:color w:val="000000"/>
-                <w:sz w:val="23"/>
-                <w:szCs w:val="23"/>
-                <w:highlight w:val="white"/>
-                <w:lang w:eastAsia="en-US"/>
-              </w:rPr>
-              <w:t>i</w:t>
-            </w:r>
-            <w:proofErr w:type="spellEnd"/>
-            <w:r>
-              <w:rPr>
-                <w:rFonts w:ascii="Cascadia Mono" w:eastAsiaTheme="minorHAnsi" w:hAnsi="Cascadia Mono" w:cs="Cascadia Mono"/>
-                <w:color w:val="000000"/>
-                <w:sz w:val="23"/>
-                <w:szCs w:val="23"/>
-                <w:highlight w:val="white"/>
-                <w:lang w:eastAsia="en-US"/>
-              </w:rPr>
-              <w:t xml:space="preserve"> &lt;= </w:t>
+              <w:t xml:space="preserve"> i = 1; i * i &lt;= </w:t>
             </w:r>
             <w:r>
               <w:rPr>
@@ -8316,31 +7696,7 @@
                 <w:highlight w:val="white"/>
                 <w:lang w:eastAsia="en-US"/>
               </w:rPr>
-              <w:t xml:space="preserve">; </w:t>
-            </w:r>
-            <w:proofErr w:type="spellStart"/>
-            <w:r>
-              <w:rPr>
-                <w:rFonts w:ascii="Cascadia Mono" w:eastAsiaTheme="minorHAnsi" w:hAnsi="Cascadia Mono" w:cs="Cascadia Mono"/>
-                <w:color w:val="000000"/>
-                <w:sz w:val="23"/>
-                <w:szCs w:val="23"/>
-                <w:highlight w:val="white"/>
-                <w:lang w:eastAsia="en-US"/>
-              </w:rPr>
-              <w:t>i</w:t>
-            </w:r>
-            <w:proofErr w:type="spellEnd"/>
-            <w:r>
-              <w:rPr>
-                <w:rFonts w:ascii="Cascadia Mono" w:eastAsiaTheme="minorHAnsi" w:hAnsi="Cascadia Mono" w:cs="Cascadia Mono"/>
-                <w:color w:val="000000"/>
-                <w:sz w:val="23"/>
-                <w:szCs w:val="23"/>
-                <w:highlight w:val="white"/>
-                <w:lang w:eastAsia="en-US"/>
-              </w:rPr>
-              <w:t>++) {</w:t>
+              <w:t>; i++) {</w:t>
             </w:r>
           </w:p>
           <w:p>
@@ -8390,55 +7746,7 @@
                 <w:highlight w:val="white"/>
                 <w:lang w:eastAsia="en-US"/>
               </w:rPr>
-              <w:t xml:space="preserve"> (</w:t>
-            </w:r>
-            <w:proofErr w:type="spellStart"/>
-            <w:r>
-              <w:rPr>
-                <w:rFonts w:ascii="Cascadia Mono" w:eastAsiaTheme="minorHAnsi" w:hAnsi="Cascadia Mono" w:cs="Cascadia Mono"/>
-                <w:color w:val="000000"/>
-                <w:sz w:val="23"/>
-                <w:szCs w:val="23"/>
-                <w:highlight w:val="white"/>
-                <w:lang w:eastAsia="en-US"/>
-              </w:rPr>
-              <w:t>i</w:t>
-            </w:r>
-            <w:proofErr w:type="spellEnd"/>
-            <w:r>
-              <w:rPr>
-                <w:rFonts w:ascii="Cascadia Mono" w:eastAsiaTheme="minorHAnsi" w:hAnsi="Cascadia Mono" w:cs="Cascadia Mono"/>
-                <w:color w:val="000000"/>
-                <w:sz w:val="23"/>
-                <w:szCs w:val="23"/>
-                <w:highlight w:val="white"/>
-                <w:lang w:eastAsia="en-US"/>
-              </w:rPr>
-              <w:t xml:space="preserve"> * </w:t>
-            </w:r>
-            <w:proofErr w:type="spellStart"/>
-            <w:r>
-              <w:rPr>
-                <w:rFonts w:ascii="Cascadia Mono" w:eastAsiaTheme="minorHAnsi" w:hAnsi="Cascadia Mono" w:cs="Cascadia Mono"/>
-                <w:color w:val="000000"/>
-                <w:sz w:val="23"/>
-                <w:szCs w:val="23"/>
-                <w:highlight w:val="white"/>
-                <w:lang w:eastAsia="en-US"/>
-              </w:rPr>
-              <w:t>i</w:t>
-            </w:r>
-            <w:proofErr w:type="spellEnd"/>
-            <w:r>
-              <w:rPr>
-                <w:rFonts w:ascii="Cascadia Mono" w:eastAsiaTheme="minorHAnsi" w:hAnsi="Cascadia Mono" w:cs="Cascadia Mono"/>
-                <w:color w:val="000000"/>
-                <w:sz w:val="23"/>
-                <w:szCs w:val="23"/>
-                <w:highlight w:val="white"/>
-                <w:lang w:eastAsia="en-US"/>
-              </w:rPr>
-              <w:t xml:space="preserve"> == </w:t>
+              <w:t xml:space="preserve"> (i * i == </w:t>
             </w:r>
             <w:r>
               <w:rPr>
@@ -8510,31 +7818,7 @@
                 <w:highlight w:val="white"/>
                 <w:lang w:eastAsia="en-US"/>
               </w:rPr>
-              <w:t xml:space="preserve"> </w:t>
-            </w:r>
-            <w:proofErr w:type="spellStart"/>
-            <w:r>
-              <w:rPr>
-                <w:rFonts w:ascii="Cascadia Mono" w:eastAsiaTheme="minorHAnsi" w:hAnsi="Cascadia Mono" w:cs="Cascadia Mono"/>
-                <w:color w:val="000000"/>
-                <w:sz w:val="23"/>
-                <w:szCs w:val="23"/>
-                <w:highlight w:val="white"/>
-                <w:lang w:eastAsia="en-US"/>
-              </w:rPr>
-              <w:t>i</w:t>
-            </w:r>
-            <w:proofErr w:type="spellEnd"/>
-            <w:r>
-              <w:rPr>
-                <w:rFonts w:ascii="Cascadia Mono" w:eastAsiaTheme="minorHAnsi" w:hAnsi="Cascadia Mono" w:cs="Cascadia Mono"/>
-                <w:color w:val="000000"/>
-                <w:sz w:val="23"/>
-                <w:szCs w:val="23"/>
-                <w:highlight w:val="white"/>
-                <w:lang w:eastAsia="en-US"/>
-              </w:rPr>
-              <w:t>;</w:t>
+              <w:t xml:space="preserve"> i;</w:t>
             </w:r>
           </w:p>
           <w:p>
@@ -9230,7 +8514,6 @@
               </w:rPr>
               <w:t xml:space="preserve"> </w:t>
             </w:r>
-            <w:proofErr w:type="spellStart"/>
             <w:r>
               <w:rPr>
                 <w:rFonts w:ascii="Cascadia Mono" w:eastAsiaTheme="minorHAnsi" w:hAnsi="Cascadia Mono" w:cs="Cascadia Mono"/>
@@ -9242,7 +8525,6 @@
               </w:rPr>
               <w:t>long</w:t>
             </w:r>
-            <w:proofErr w:type="spellEnd"/>
             <w:r>
               <w:rPr>
                 <w:rFonts w:ascii="Cascadia Mono" w:eastAsiaTheme="minorHAnsi" w:hAnsi="Cascadia Mono" w:cs="Cascadia Mono"/>
@@ -9274,34 +8556,8 @@
                 <w:highlight w:val="white"/>
                 <w:lang w:eastAsia="en-US"/>
               </w:rPr>
-              <w:t xml:space="preserve"> </w:t>
-            </w:r>
-            <w:proofErr w:type="spellStart"/>
-            <w:proofErr w:type="gramStart"/>
-            <w:r>
-              <w:rPr>
-                <w:rFonts w:ascii="Cascadia Mono" w:eastAsiaTheme="minorHAnsi" w:hAnsi="Cascadia Mono" w:cs="Cascadia Mono"/>
-                <w:color w:val="000000"/>
-                <w:sz w:val="23"/>
-                <w:szCs w:val="23"/>
-                <w:highlight w:val="white"/>
-                <w:lang w:eastAsia="en-US"/>
-              </w:rPr>
-              <w:t>floorOfSqrt</w:t>
-            </w:r>
-            <w:proofErr w:type="spellEnd"/>
-            <w:r>
-              <w:rPr>
-                <w:rFonts w:ascii="Cascadia Mono" w:eastAsiaTheme="minorHAnsi" w:hAnsi="Cascadia Mono" w:cs="Cascadia Mono"/>
-                <w:color w:val="000000"/>
-                <w:sz w:val="23"/>
-                <w:szCs w:val="23"/>
-                <w:highlight w:val="white"/>
-                <w:lang w:eastAsia="en-US"/>
-              </w:rPr>
-              <w:t>(</w:t>
-            </w:r>
-            <w:proofErr w:type="gramEnd"/>
+              <w:t xml:space="preserve"> floorOfSqrt(</w:t>
+            </w:r>
             <w:r>
               <w:rPr>
                 <w:rFonts w:ascii="Cascadia Mono" w:eastAsiaTheme="minorHAnsi" w:hAnsi="Cascadia Mono" w:cs="Cascadia Mono"/>
@@ -9438,31 +8694,7 @@
                 <w:highlight w:val="white"/>
                 <w:lang w:eastAsia="en-US"/>
               </w:rPr>
-              <w:t xml:space="preserve"> </w:t>
-            </w:r>
-            <w:proofErr w:type="spellStart"/>
-            <w:r>
-              <w:rPr>
-                <w:rFonts w:ascii="Cascadia Mono" w:eastAsiaTheme="minorHAnsi" w:hAnsi="Cascadia Mono" w:cs="Cascadia Mono"/>
-                <w:color w:val="000000"/>
-                <w:sz w:val="23"/>
-                <w:szCs w:val="23"/>
-                <w:highlight w:val="white"/>
-                <w:lang w:eastAsia="en-US"/>
-              </w:rPr>
-              <w:t>potential_ans</w:t>
-            </w:r>
-            <w:proofErr w:type="spellEnd"/>
-            <w:r>
-              <w:rPr>
-                <w:rFonts w:ascii="Cascadia Mono" w:eastAsiaTheme="minorHAnsi" w:hAnsi="Cascadia Mono" w:cs="Cascadia Mono"/>
-                <w:color w:val="000000"/>
-                <w:sz w:val="23"/>
-                <w:szCs w:val="23"/>
-                <w:highlight w:val="white"/>
-                <w:lang w:eastAsia="en-US"/>
-              </w:rPr>
-              <w:t xml:space="preserve"> = 0;</w:t>
+              <w:t xml:space="preserve"> potential_ans = 0;</w:t>
             </w:r>
           </w:p>
           <w:p>
@@ -9536,7 +8768,6 @@
               </w:rPr>
               <w:t xml:space="preserve"> </w:t>
             </w:r>
-            <w:proofErr w:type="spellStart"/>
             <w:r>
               <w:rPr>
                 <w:rFonts w:ascii="Cascadia Mono" w:eastAsiaTheme="minorHAnsi" w:hAnsi="Cascadia Mono" w:cs="Cascadia Mono"/>
@@ -9548,7 +8779,6 @@
               </w:rPr>
               <w:t>long</w:t>
             </w:r>
-            <w:proofErr w:type="spellEnd"/>
             <w:r>
               <w:rPr>
                 <w:rFonts w:ascii="Cascadia Mono" w:eastAsiaTheme="minorHAnsi" w:hAnsi="Cascadia Mono" w:cs="Cascadia Mono"/>
@@ -9580,55 +8810,7 @@
                 <w:highlight w:val="white"/>
                 <w:lang w:eastAsia="en-US"/>
               </w:rPr>
-              <w:t xml:space="preserve"> </w:t>
-            </w:r>
-            <w:proofErr w:type="spellStart"/>
-            <w:r>
-              <w:rPr>
-                <w:rFonts w:ascii="Cascadia Mono" w:eastAsiaTheme="minorHAnsi" w:hAnsi="Cascadia Mono" w:cs="Cascadia Mono"/>
-                <w:color w:val="000000"/>
-                <w:sz w:val="23"/>
-                <w:szCs w:val="23"/>
-                <w:highlight w:val="white"/>
-                <w:lang w:eastAsia="en-US"/>
-              </w:rPr>
-              <w:t>i</w:t>
-            </w:r>
-            <w:proofErr w:type="spellEnd"/>
-            <w:r>
-              <w:rPr>
-                <w:rFonts w:ascii="Cascadia Mono" w:eastAsiaTheme="minorHAnsi" w:hAnsi="Cascadia Mono" w:cs="Cascadia Mono"/>
-                <w:color w:val="000000"/>
-                <w:sz w:val="23"/>
-                <w:szCs w:val="23"/>
-                <w:highlight w:val="white"/>
-                <w:lang w:eastAsia="en-US"/>
-              </w:rPr>
-              <w:t xml:space="preserve"> = 1; </w:t>
-            </w:r>
-            <w:proofErr w:type="spellStart"/>
-            <w:r>
-              <w:rPr>
-                <w:rFonts w:ascii="Cascadia Mono" w:eastAsiaTheme="minorHAnsi" w:hAnsi="Cascadia Mono" w:cs="Cascadia Mono"/>
-                <w:color w:val="000000"/>
-                <w:sz w:val="23"/>
-                <w:szCs w:val="23"/>
-                <w:highlight w:val="white"/>
-                <w:lang w:eastAsia="en-US"/>
-              </w:rPr>
-              <w:t>i</w:t>
-            </w:r>
-            <w:proofErr w:type="spellEnd"/>
-            <w:r>
-              <w:rPr>
-                <w:rFonts w:ascii="Cascadia Mono" w:eastAsiaTheme="minorHAnsi" w:hAnsi="Cascadia Mono" w:cs="Cascadia Mono"/>
-                <w:color w:val="000000"/>
-                <w:sz w:val="23"/>
-                <w:szCs w:val="23"/>
-                <w:highlight w:val="white"/>
-                <w:lang w:eastAsia="en-US"/>
-              </w:rPr>
-              <w:t xml:space="preserve"> &lt;= </w:t>
+              <w:t xml:space="preserve"> i = 1; i &lt;= </w:t>
             </w:r>
             <w:r>
               <w:rPr>
@@ -9650,31 +8832,7 @@
                 <w:highlight w:val="white"/>
                 <w:lang w:eastAsia="en-US"/>
               </w:rPr>
-              <w:t xml:space="preserve">; </w:t>
-            </w:r>
-            <w:proofErr w:type="spellStart"/>
-            <w:r>
-              <w:rPr>
-                <w:rFonts w:ascii="Cascadia Mono" w:eastAsiaTheme="minorHAnsi" w:hAnsi="Cascadia Mono" w:cs="Cascadia Mono"/>
-                <w:color w:val="000000"/>
-                <w:sz w:val="23"/>
-                <w:szCs w:val="23"/>
-                <w:highlight w:val="white"/>
-                <w:lang w:eastAsia="en-US"/>
-              </w:rPr>
-              <w:t>i</w:t>
-            </w:r>
-            <w:proofErr w:type="spellEnd"/>
-            <w:r>
-              <w:rPr>
-                <w:rFonts w:ascii="Cascadia Mono" w:eastAsiaTheme="minorHAnsi" w:hAnsi="Cascadia Mono" w:cs="Cascadia Mono"/>
-                <w:color w:val="000000"/>
-                <w:sz w:val="23"/>
-                <w:szCs w:val="23"/>
-                <w:highlight w:val="white"/>
-                <w:lang w:eastAsia="en-US"/>
-              </w:rPr>
-              <w:t>++) {</w:t>
+              <w:t>; i++) {</w:t>
             </w:r>
           </w:p>
           <w:p>
@@ -9724,55 +8882,7 @@
                 <w:highlight w:val="white"/>
                 <w:lang w:eastAsia="en-US"/>
               </w:rPr>
-              <w:t xml:space="preserve"> (</w:t>
-            </w:r>
-            <w:proofErr w:type="spellStart"/>
-            <w:r>
-              <w:rPr>
-                <w:rFonts w:ascii="Cascadia Mono" w:eastAsiaTheme="minorHAnsi" w:hAnsi="Cascadia Mono" w:cs="Cascadia Mono"/>
-                <w:color w:val="000000"/>
-                <w:sz w:val="23"/>
-                <w:szCs w:val="23"/>
-                <w:highlight w:val="white"/>
-                <w:lang w:eastAsia="en-US"/>
-              </w:rPr>
-              <w:t>i</w:t>
-            </w:r>
-            <w:proofErr w:type="spellEnd"/>
-            <w:r>
-              <w:rPr>
-                <w:rFonts w:ascii="Cascadia Mono" w:eastAsiaTheme="minorHAnsi" w:hAnsi="Cascadia Mono" w:cs="Cascadia Mono"/>
-                <w:color w:val="000000"/>
-                <w:sz w:val="23"/>
-                <w:szCs w:val="23"/>
-                <w:highlight w:val="white"/>
-                <w:lang w:eastAsia="en-US"/>
-              </w:rPr>
-              <w:t xml:space="preserve"> * </w:t>
-            </w:r>
-            <w:proofErr w:type="spellStart"/>
-            <w:r>
-              <w:rPr>
-                <w:rFonts w:ascii="Cascadia Mono" w:eastAsiaTheme="minorHAnsi" w:hAnsi="Cascadia Mono" w:cs="Cascadia Mono"/>
-                <w:color w:val="000000"/>
-                <w:sz w:val="23"/>
-                <w:szCs w:val="23"/>
-                <w:highlight w:val="white"/>
-                <w:lang w:eastAsia="en-US"/>
-              </w:rPr>
-              <w:t>i</w:t>
-            </w:r>
-            <w:proofErr w:type="spellEnd"/>
-            <w:r>
-              <w:rPr>
-                <w:rFonts w:ascii="Cascadia Mono" w:eastAsiaTheme="minorHAnsi" w:hAnsi="Cascadia Mono" w:cs="Cascadia Mono"/>
-                <w:color w:val="000000"/>
-                <w:sz w:val="23"/>
-                <w:szCs w:val="23"/>
-                <w:highlight w:val="white"/>
-                <w:lang w:eastAsia="en-US"/>
-              </w:rPr>
-              <w:t xml:space="preserve"> &lt;= </w:t>
+              <w:t xml:space="preserve"> (i * i &lt;= </w:t>
             </w:r>
             <w:r>
               <w:rPr>
@@ -9822,55 +8932,7 @@
                 <w:highlight w:val="white"/>
                 <w:lang w:eastAsia="en-US"/>
               </w:rPr>
-              <w:t xml:space="preserve">         </w:t>
-            </w:r>
-            <w:proofErr w:type="spellStart"/>
-            <w:r>
-              <w:rPr>
-                <w:rFonts w:ascii="Cascadia Mono" w:eastAsiaTheme="minorHAnsi" w:hAnsi="Cascadia Mono" w:cs="Cascadia Mono"/>
-                <w:color w:val="000000"/>
-                <w:sz w:val="23"/>
-                <w:szCs w:val="23"/>
-                <w:highlight w:val="white"/>
-                <w:lang w:eastAsia="en-US"/>
-              </w:rPr>
-              <w:t>potential_ans</w:t>
-            </w:r>
-            <w:proofErr w:type="spellEnd"/>
-            <w:r>
-              <w:rPr>
-                <w:rFonts w:ascii="Cascadia Mono" w:eastAsiaTheme="minorHAnsi" w:hAnsi="Cascadia Mono" w:cs="Cascadia Mono"/>
-                <w:color w:val="000000"/>
-                <w:sz w:val="23"/>
-                <w:szCs w:val="23"/>
-                <w:highlight w:val="white"/>
-                <w:lang w:eastAsia="en-US"/>
-              </w:rPr>
-              <w:t xml:space="preserve"> = </w:t>
-            </w:r>
-            <w:proofErr w:type="spellStart"/>
-            <w:r>
-              <w:rPr>
-                <w:rFonts w:ascii="Cascadia Mono" w:eastAsiaTheme="minorHAnsi" w:hAnsi="Cascadia Mono" w:cs="Cascadia Mono"/>
-                <w:color w:val="000000"/>
-                <w:sz w:val="23"/>
-                <w:szCs w:val="23"/>
-                <w:highlight w:val="white"/>
-                <w:lang w:eastAsia="en-US"/>
-              </w:rPr>
-              <w:t>i</w:t>
-            </w:r>
-            <w:proofErr w:type="spellEnd"/>
-            <w:r>
-              <w:rPr>
-                <w:rFonts w:ascii="Cascadia Mono" w:eastAsiaTheme="minorHAnsi" w:hAnsi="Cascadia Mono" w:cs="Cascadia Mono"/>
-                <w:color w:val="000000"/>
-                <w:sz w:val="23"/>
-                <w:szCs w:val="23"/>
-                <w:highlight w:val="white"/>
-                <w:lang w:eastAsia="en-US"/>
-              </w:rPr>
-              <w:t>;</w:t>
+              <w:t xml:space="preserve">         potential_ans = i;</w:t>
             </w:r>
           </w:p>
           <w:p>
@@ -10076,31 +9138,7 @@
                 <w:highlight w:val="white"/>
                 <w:lang w:eastAsia="en-US"/>
               </w:rPr>
-              <w:t xml:space="preserve"> </w:t>
-            </w:r>
-            <w:proofErr w:type="spellStart"/>
-            <w:r>
-              <w:rPr>
-                <w:rFonts w:ascii="Cascadia Mono" w:eastAsiaTheme="minorHAnsi" w:hAnsi="Cascadia Mono" w:cs="Cascadia Mono"/>
-                <w:color w:val="000000"/>
-                <w:sz w:val="23"/>
-                <w:szCs w:val="23"/>
-                <w:highlight w:val="white"/>
-                <w:lang w:eastAsia="en-US"/>
-              </w:rPr>
-              <w:t>potential_ans</w:t>
-            </w:r>
-            <w:proofErr w:type="spellEnd"/>
-            <w:r>
-              <w:rPr>
-                <w:rFonts w:ascii="Cascadia Mono" w:eastAsiaTheme="minorHAnsi" w:hAnsi="Cascadia Mono" w:cs="Cascadia Mono"/>
-                <w:color w:val="000000"/>
-                <w:sz w:val="23"/>
-                <w:szCs w:val="23"/>
-                <w:highlight w:val="white"/>
-                <w:lang w:eastAsia="en-US"/>
-              </w:rPr>
-              <w:t>;</w:t>
+              <w:t xml:space="preserve"> potential_ans;</w:t>
             </w:r>
           </w:p>
           <w:p>
@@ -10196,10 +9234,7 @@
         </m:r>
       </m:oMath>
       <w:r>
-        <w:t xml:space="preserve"> </w:t>
-      </w:r>
-      <w:r>
-        <w:t xml:space="preserve">→ means </w:t>
+        <w:t xml:space="preserve"> → means </w:t>
       </w:r>
       <m:oMath>
         <m:sSup>
@@ -10293,25 +9328,7 @@
               <w:rPr>
                 <w:rFonts w:ascii="Cambria Math" w:hAnsi="Cambria Math"/>
               </w:rPr>
-              <m:t>(</m:t>
-            </m:r>
-            <m:r>
-              <w:rPr>
-                <w:rFonts w:ascii="Cambria Math" w:hAnsi="Cambria Math"/>
-              </w:rPr>
-              <m:t>64</m:t>
-            </m:r>
-            <m:r>
-              <w:rPr>
-                <w:rFonts w:ascii="Cambria Math" w:hAnsi="Cambria Math"/>
-              </w:rPr>
-              <m:t>)</m:t>
-            </m:r>
-            <m:r>
-              <w:rPr>
-                <w:rFonts w:ascii="Cambria Math" w:hAnsi="Cambria Math"/>
-              </w:rPr>
-              <m:t xml:space="preserve"> = 6</m:t>
+              <m:t>(64) = 6</m:t>
             </m:r>
           </m:e>
         </m:func>
@@ -10432,19 +9449,7 @@
               <w:rPr>
                 <w:rFonts w:ascii="Cambria Math" w:hAnsi="Cambria Math"/>
               </w:rPr>
-              <m:t>(</m:t>
-            </m:r>
-            <m:r>
-              <w:rPr>
-                <w:rFonts w:ascii="Cambria Math" w:hAnsi="Cambria Math"/>
-              </w:rPr>
-              <m:t>x.y</m:t>
-            </m:r>
-            <m:r>
-              <w:rPr>
-                <w:rFonts w:ascii="Cambria Math" w:hAnsi="Cambria Math"/>
-              </w:rPr>
-              <m:t>)</m:t>
+              <m:t>(x.y)</m:t>
             </m:r>
           </m:e>
         </m:func>
@@ -10499,19 +9504,7 @@
               <w:rPr>
                 <w:rFonts w:ascii="Cambria Math" w:hAnsi="Cambria Math"/>
               </w:rPr>
-              <m:t>(</m:t>
-            </m:r>
-            <m:r>
-              <w:rPr>
-                <w:rFonts w:ascii="Cambria Math" w:hAnsi="Cambria Math"/>
-              </w:rPr>
-              <m:t>x</m:t>
-            </m:r>
-            <m:r>
-              <w:rPr>
-                <w:rFonts w:ascii="Cambria Math" w:hAnsi="Cambria Math"/>
-              </w:rPr>
-              <m:t>)</m:t>
+              <m:t>(x)</m:t>
             </m:r>
           </m:e>
         </m:func>
@@ -10566,19 +9559,7 @@
               <w:rPr>
                 <w:rFonts w:ascii="Cambria Math" w:hAnsi="Cambria Math"/>
               </w:rPr>
-              <m:t>(</m:t>
-            </m:r>
-            <m:r>
-              <w:rPr>
-                <w:rFonts w:ascii="Cambria Math" w:hAnsi="Cambria Math"/>
-              </w:rPr>
-              <m:t>y</m:t>
-            </m:r>
-            <m:r>
-              <w:rPr>
-                <w:rFonts w:ascii="Cambria Math" w:hAnsi="Cambria Math"/>
-              </w:rPr>
-              <m:t>)</m:t>
+              <m:t>(y)</m:t>
             </m:r>
           </m:e>
         </m:func>
@@ -10661,26 +9642,11 @@
           <w:rPr>
             <w:rFonts w:ascii="Cambria Math" w:hAnsi="Cambria Math"/>
           </w:rPr>
-          <m:t xml:space="preserve"> = </m:t>
-        </m:r>
-        <m:r>
-          <w:rPr>
-            <w:rFonts w:ascii="Cambria Math" w:hAnsi="Cambria Math"/>
-          </w:rPr>
-          <m:t>k</m:t>
-        </m:r>
-        <m:r>
-          <w:rPr>
-            <w:rFonts w:ascii="Cambria Math" w:hAnsi="Cambria Math"/>
-          </w:rPr>
-          <m:t xml:space="preserve"> </m:t>
+          <m:t xml:space="preserve"> = k </m:t>
         </m:r>
       </m:oMath>
       <w:r>
-        <w:t xml:space="preserve"> </w:t>
-      </w:r>
-      <w:r>
-        <w:t xml:space="preserve">⇒ </w:t>
+        <w:t xml:space="preserve"> ⇒ </w:t>
       </w:r>
       <m:oMath>
         <m:sSup>
@@ -10713,13 +9679,7 @@
           <w:rPr>
             <w:rFonts w:ascii="Cambria Math" w:hAnsi="Cambria Math"/>
           </w:rPr>
-          <m:t xml:space="preserve"> = </m:t>
-        </m:r>
-        <m:r>
-          <w:rPr>
-            <w:rFonts w:ascii="Cambria Math" w:hAnsi="Cambria Math"/>
-          </w:rPr>
-          <m:t>n</m:t>
+          <m:t xml:space="preserve"> = n</m:t>
         </m:r>
       </m:oMath>
     </w:p>

</xml_diff>